<commit_message>
se agrego pequeños y ultimos de talles de las interfazces y ademas se agrego el login y el registro
</commit_message>
<xml_diff>
--- a/Manuales y planes/La capacitación de usuarios y su relación con la fase de implementación del sistema.docx
+++ b/Manuales y planes/La capacitación de usuarios y su relación con la fase de implementación del sistema.docx
@@ -4,89 +4,1799 @@
   <w:body>
     <w:p>
       <w:pPr>
-        <w:ind w:left="720" w:hanging="360"/>
-      </w:pPr>
-    </w:p>
-    <w:p>
-      <w:pPr>
-        <w:ind w:left="720" w:hanging="360"/>
-      </w:pPr>
-    </w:p>
-    <w:p>
-      <w:pPr>
-        <w:ind w:left="720" w:hanging="360"/>
-      </w:pPr>
-    </w:p>
-    <w:p>
-      <w:pPr>
-        <w:ind w:left="720" w:hanging="360"/>
-      </w:pPr>
-    </w:p>
-    <w:p>
-      <w:pPr>
-        <w:ind w:left="720" w:hanging="360"/>
-      </w:pPr>
-    </w:p>
-    <w:p>
-      <w:pPr>
-        <w:ind w:left="720" w:hanging="360"/>
-      </w:pPr>
-    </w:p>
-    <w:p>
-      <w:pPr>
-        <w:ind w:left="720" w:hanging="360"/>
-      </w:pPr>
-    </w:p>
-    <w:p>
-      <w:pPr>
-        <w:ind w:left="720" w:hanging="360"/>
-      </w:pPr>
-    </w:p>
-    <w:p>
-      <w:pPr>
-        <w:ind w:left="720" w:hanging="360"/>
-      </w:pPr>
-    </w:p>
-    <w:p>
-      <w:pPr>
-        <w:ind w:left="720" w:hanging="360"/>
-      </w:pPr>
-    </w:p>
-    <w:p>
-      <w:pPr>
-        <w:ind w:left="720" w:hanging="360"/>
-      </w:pPr>
-    </w:p>
-    <w:p>
-      <w:pPr>
-        <w:ind w:left="720" w:hanging="360"/>
-      </w:pPr>
-    </w:p>
-    <w:p>
-      <w:pPr>
-        <w:ind w:left="720" w:hanging="360"/>
-      </w:pPr>
-    </w:p>
-    <w:p>
-      <w:pPr>
-        <w:ind w:left="720" w:hanging="360"/>
-      </w:pPr>
-    </w:p>
-    <w:p>
-      <w:pPr>
-        <w:ind w:left="720" w:hanging="360"/>
-      </w:pPr>
-    </w:p>
-    <w:p>
-      <w:pPr>
-        <w:ind w:left="720" w:hanging="360"/>
-      </w:pPr>
-    </w:p>
-    <w:p>
-      <w:pPr>
-        <w:ind w:left="720" w:hanging="360"/>
-      </w:pPr>
-    </w:p>
+        <w:jc w:val="center"/>
+      </w:pPr>
+      <w:r>
+        <w:t xml:space="preserve">Plan de </w:t>
+      </w:r>
+      <w:r>
+        <w:t>capacitación de usuarios</w:t>
+      </w:r>
+    </w:p>
+    <w:p>
+      <w:pPr>
+        <w:jc w:val="center"/>
+      </w:pPr>
+    </w:p>
+    <w:p>
+      <w:pPr>
+        <w:jc w:val="center"/>
+      </w:pPr>
+    </w:p>
+    <w:p>
+      <w:pPr>
+        <w:jc w:val="center"/>
+      </w:pPr>
+    </w:p>
+    <w:p>
+      <w:pPr>
+        <w:jc w:val="center"/>
+      </w:pPr>
+      <w:r>
+        <w:t>Juan David Novoa Yanguma</w:t>
+      </w:r>
+    </w:p>
+    <w:p>
+      <w:pPr>
+        <w:jc w:val="center"/>
+      </w:pPr>
+      <w:r>
+        <w:t>Axl Julián Acuña Rubiano</w:t>
+      </w:r>
+    </w:p>
+    <w:p>
+      <w:pPr>
+        <w:jc w:val="center"/>
+      </w:pPr>
+      <w:r>
+        <w:t>Yeison Andrey Gualteros Bernal</w:t>
+      </w:r>
+    </w:p>
+    <w:p>
+      <w:pPr>
+        <w:jc w:val="center"/>
+      </w:pPr>
+    </w:p>
+    <w:p>
+      <w:pPr>
+        <w:jc w:val="center"/>
+      </w:pPr>
+    </w:p>
+    <w:p>
+      <w:pPr>
+        <w:jc w:val="center"/>
+      </w:pPr>
+    </w:p>
+    <w:p>
+      <w:pPr>
+        <w:jc w:val="center"/>
+      </w:pPr>
+      <w:r>
+        <w:t>Isaura Novoa</w:t>
+      </w:r>
+    </w:p>
+    <w:p>
+      <w:pPr>
+        <w:jc w:val="center"/>
+      </w:pPr>
+      <w:r>
+        <w:t>Centro De Electricidad Electrónica y telecomunicaciones. (CEET SENA)</w:t>
+      </w:r>
+    </w:p>
+    <w:p>
+      <w:pPr>
+        <w:jc w:val="center"/>
+      </w:pPr>
+    </w:p>
+    <w:p>
+      <w:pPr>
+        <w:jc w:val="center"/>
+      </w:pPr>
+    </w:p>
+    <w:p>
+      <w:pPr>
+        <w:jc w:val="center"/>
+      </w:pPr>
+    </w:p>
+    <w:p>
+      <w:pPr>
+        <w:jc w:val="center"/>
+      </w:pPr>
+    </w:p>
+    <w:p>
+      <w:pPr>
+        <w:jc w:val="center"/>
+      </w:pPr>
+      <w:r>
+        <w:t>2024</w:t>
+      </w:r>
+    </w:p>
+    <w:p>
+      <w:pPr>
+        <w:jc w:val="center"/>
+      </w:pPr>
+    </w:p>
+    <w:p>
+      <w:pPr>
+        <w:jc w:val="center"/>
+      </w:pPr>
+    </w:p>
+    <w:sdt>
+      <w:sdtPr>
+        <w:rPr>
+          <w:rFonts w:ascii="Arial" w:eastAsiaTheme="minorHAnsi" w:hAnsi="Arial" w:cstheme="minorBidi"/>
+          <w:color w:val="auto"/>
+          <w:kern w:val="2"/>
+          <w:sz w:val="22"/>
+          <w:szCs w:val="22"/>
+          <w:lang w:val="es-MX" w:eastAsia="en-US"/>
+          <w14:ligatures w14:val="standardContextual"/>
+        </w:rPr>
+        <w:id w:val="-807321460"/>
+        <w:docPartObj>
+          <w:docPartGallery w:val="Table of Contents"/>
+          <w:docPartUnique/>
+        </w:docPartObj>
+      </w:sdtPr>
+      <w:sdtEndPr>
+        <w:rPr>
+          <w:b/>
+          <w:bCs/>
+        </w:rPr>
+      </w:sdtEndPr>
+      <w:sdtContent>
+        <w:p>
+          <w:pPr>
+            <w:pStyle w:val="TtuloTDC"/>
+          </w:pPr>
+          <w:r>
+            <w:rPr>
+              <w:lang w:val="es-MX"/>
+            </w:rPr>
+            <w:t>Tabla de contenido</w:t>
+          </w:r>
+        </w:p>
+        <w:p>
+          <w:pPr>
+            <w:pStyle w:val="TDC1"/>
+            <w:tabs>
+              <w:tab w:val="left" w:pos="440"/>
+              <w:tab w:val="right" w:leader="dot" w:pos="8828"/>
+            </w:tabs>
+            <w:rPr>
+              <w:rFonts w:asciiTheme="minorHAnsi" w:eastAsiaTheme="minorEastAsia" w:hAnsiTheme="minorHAnsi"/>
+              <w:noProof/>
+              <w:sz w:val="24"/>
+              <w:szCs w:val="24"/>
+              <w:lang w:eastAsia="es-CO"/>
+            </w:rPr>
+          </w:pPr>
+          <w:r>
+            <w:fldChar w:fldCharType="begin"/>
+          </w:r>
+          <w:r>
+            <w:instrText xml:space="preserve"> TOC \o "1-3" \h \z \u </w:instrText>
+          </w:r>
+          <w:r>
+            <w:fldChar w:fldCharType="separate"/>
+          </w:r>
+          <w:hyperlink w:anchor="_Toc163020968" w:history="1">
+            <w:r>
+              <w:rPr>
+                <w:rStyle w:val="Hipervnculo"/>
+                <w:noProof/>
+              </w:rPr>
+              <w:t>1.</w:t>
+            </w:r>
+            <w:r>
+              <w:rPr>
+                <w:rFonts w:asciiTheme="minorHAnsi" w:eastAsiaTheme="minorEastAsia" w:hAnsiTheme="minorHAnsi"/>
+                <w:noProof/>
+                <w:sz w:val="24"/>
+                <w:szCs w:val="24"/>
+                <w:lang w:eastAsia="es-CO"/>
+              </w:rPr>
+              <w:tab/>
+            </w:r>
+            <w:r>
+              <w:rPr>
+                <w:rStyle w:val="Hipervnculo"/>
+                <w:noProof/>
+              </w:rPr>
+              <w:t>La capacitación de usuarios y su relación con la fase de implementación del sistema.</w:t>
+            </w:r>
+            <w:r>
+              <w:rPr>
+                <w:noProof/>
+                <w:webHidden/>
+              </w:rPr>
+              <w:tab/>
+            </w:r>
+            <w:r>
+              <w:rPr>
+                <w:noProof/>
+                <w:webHidden/>
+              </w:rPr>
+              <w:fldChar w:fldCharType="begin"/>
+            </w:r>
+            <w:r>
+              <w:rPr>
+                <w:noProof/>
+                <w:webHidden/>
+              </w:rPr>
+              <w:instrText xml:space="preserve"> PAGEREF _Toc163020968 \h </w:instrText>
+            </w:r>
+            <w:r>
+              <w:rPr>
+                <w:noProof/>
+                <w:webHidden/>
+              </w:rPr>
+            </w:r>
+            <w:r>
+              <w:rPr>
+                <w:noProof/>
+                <w:webHidden/>
+              </w:rPr>
+              <w:fldChar w:fldCharType="separate"/>
+            </w:r>
+            <w:r>
+              <w:rPr>
+                <w:noProof/>
+                <w:webHidden/>
+              </w:rPr>
+              <w:t>4</w:t>
+            </w:r>
+            <w:r>
+              <w:rPr>
+                <w:noProof/>
+                <w:webHidden/>
+              </w:rPr>
+              <w:fldChar w:fldCharType="end"/>
+            </w:r>
+          </w:hyperlink>
+        </w:p>
+        <w:p>
+          <w:pPr>
+            <w:pStyle w:val="TDC2"/>
+            <w:tabs>
+              <w:tab w:val="left" w:pos="720"/>
+              <w:tab w:val="right" w:leader="dot" w:pos="8828"/>
+            </w:tabs>
+            <w:rPr>
+              <w:rFonts w:asciiTheme="minorHAnsi" w:eastAsiaTheme="minorEastAsia" w:hAnsiTheme="minorHAnsi"/>
+              <w:noProof/>
+              <w:sz w:val="24"/>
+              <w:szCs w:val="24"/>
+              <w:lang w:eastAsia="es-CO"/>
+            </w:rPr>
+          </w:pPr>
+          <w:hyperlink w:anchor="_Toc163020969" w:history="1">
+            <w:r>
+              <w:rPr>
+                <w:rStyle w:val="Hipervnculo"/>
+                <w:noProof/>
+              </w:rPr>
+              <w:t>2.</w:t>
+            </w:r>
+            <w:r>
+              <w:rPr>
+                <w:rFonts w:asciiTheme="minorHAnsi" w:eastAsiaTheme="minorEastAsia" w:hAnsiTheme="minorHAnsi"/>
+                <w:noProof/>
+                <w:sz w:val="24"/>
+                <w:szCs w:val="24"/>
+                <w:lang w:eastAsia="es-CO"/>
+              </w:rPr>
+              <w:tab/>
+            </w:r>
+            <w:r>
+              <w:rPr>
+                <w:rStyle w:val="Hipervnculo"/>
+                <w:noProof/>
+              </w:rPr>
+              <w:t>El plan de capacitación</w:t>
+            </w:r>
+            <w:r>
+              <w:rPr>
+                <w:noProof/>
+                <w:webHidden/>
+              </w:rPr>
+              <w:tab/>
+            </w:r>
+            <w:r>
+              <w:rPr>
+                <w:noProof/>
+                <w:webHidden/>
+              </w:rPr>
+              <w:fldChar w:fldCharType="begin"/>
+            </w:r>
+            <w:r>
+              <w:rPr>
+                <w:noProof/>
+                <w:webHidden/>
+              </w:rPr>
+              <w:instrText xml:space="preserve"> PAGEREF _Toc163020969 \h </w:instrText>
+            </w:r>
+            <w:r>
+              <w:rPr>
+                <w:noProof/>
+                <w:webHidden/>
+              </w:rPr>
+            </w:r>
+            <w:r>
+              <w:rPr>
+                <w:noProof/>
+                <w:webHidden/>
+              </w:rPr>
+              <w:fldChar w:fldCharType="separate"/>
+            </w:r>
+            <w:r>
+              <w:rPr>
+                <w:noProof/>
+                <w:webHidden/>
+              </w:rPr>
+              <w:t>4</w:t>
+            </w:r>
+            <w:r>
+              <w:rPr>
+                <w:noProof/>
+                <w:webHidden/>
+              </w:rPr>
+              <w:fldChar w:fldCharType="end"/>
+            </w:r>
+          </w:hyperlink>
+        </w:p>
+        <w:p>
+          <w:pPr>
+            <w:pStyle w:val="TDC2"/>
+            <w:tabs>
+              <w:tab w:val="left" w:pos="960"/>
+              <w:tab w:val="right" w:leader="dot" w:pos="8828"/>
+            </w:tabs>
+            <w:rPr>
+              <w:rFonts w:asciiTheme="minorHAnsi" w:eastAsiaTheme="minorEastAsia" w:hAnsiTheme="minorHAnsi"/>
+              <w:noProof/>
+              <w:sz w:val="24"/>
+              <w:szCs w:val="24"/>
+              <w:lang w:eastAsia="es-CO"/>
+            </w:rPr>
+          </w:pPr>
+          <w:hyperlink w:anchor="_Toc163020970" w:history="1">
+            <w:r>
+              <w:rPr>
+                <w:rStyle w:val="Hipervnculo"/>
+                <w:noProof/>
+              </w:rPr>
+              <w:t>2.1.</w:t>
+            </w:r>
+            <w:r>
+              <w:rPr>
+                <w:rFonts w:asciiTheme="minorHAnsi" w:eastAsiaTheme="minorEastAsia" w:hAnsiTheme="minorHAnsi"/>
+                <w:noProof/>
+                <w:sz w:val="24"/>
+                <w:szCs w:val="24"/>
+                <w:lang w:eastAsia="es-CO"/>
+              </w:rPr>
+              <w:tab/>
+            </w:r>
+            <w:r>
+              <w:rPr>
+                <w:rStyle w:val="Hipervnculo"/>
+                <w:noProof/>
+              </w:rPr>
+              <w:t>Introducción (el qué)</w:t>
+            </w:r>
+            <w:r>
+              <w:rPr>
+                <w:noProof/>
+                <w:webHidden/>
+              </w:rPr>
+              <w:tab/>
+            </w:r>
+            <w:r>
+              <w:rPr>
+                <w:noProof/>
+                <w:webHidden/>
+              </w:rPr>
+              <w:fldChar w:fldCharType="begin"/>
+            </w:r>
+            <w:r>
+              <w:rPr>
+                <w:noProof/>
+                <w:webHidden/>
+              </w:rPr>
+              <w:instrText xml:space="preserve"> PAGEREF _Toc163020970 \h </w:instrText>
+            </w:r>
+            <w:r>
+              <w:rPr>
+                <w:noProof/>
+                <w:webHidden/>
+              </w:rPr>
+            </w:r>
+            <w:r>
+              <w:rPr>
+                <w:noProof/>
+                <w:webHidden/>
+              </w:rPr>
+              <w:fldChar w:fldCharType="separate"/>
+            </w:r>
+            <w:r>
+              <w:rPr>
+                <w:noProof/>
+                <w:webHidden/>
+              </w:rPr>
+              <w:t>4</w:t>
+            </w:r>
+            <w:r>
+              <w:rPr>
+                <w:noProof/>
+                <w:webHidden/>
+              </w:rPr>
+              <w:fldChar w:fldCharType="end"/>
+            </w:r>
+          </w:hyperlink>
+        </w:p>
+        <w:p>
+          <w:pPr>
+            <w:pStyle w:val="TDC2"/>
+            <w:tabs>
+              <w:tab w:val="left" w:pos="960"/>
+              <w:tab w:val="right" w:leader="dot" w:pos="8828"/>
+            </w:tabs>
+            <w:rPr>
+              <w:rFonts w:asciiTheme="minorHAnsi" w:eastAsiaTheme="minorEastAsia" w:hAnsiTheme="minorHAnsi"/>
+              <w:noProof/>
+              <w:sz w:val="24"/>
+              <w:szCs w:val="24"/>
+              <w:lang w:eastAsia="es-CO"/>
+            </w:rPr>
+          </w:pPr>
+          <w:hyperlink w:anchor="_Toc163020971" w:history="1">
+            <w:r>
+              <w:rPr>
+                <w:rStyle w:val="Hipervnculo"/>
+                <w:noProof/>
+              </w:rPr>
+              <w:t>2.2.</w:t>
+            </w:r>
+            <w:r>
+              <w:rPr>
+                <w:rFonts w:asciiTheme="minorHAnsi" w:eastAsiaTheme="minorEastAsia" w:hAnsiTheme="minorHAnsi"/>
+                <w:noProof/>
+                <w:sz w:val="24"/>
+                <w:szCs w:val="24"/>
+                <w:lang w:eastAsia="es-CO"/>
+              </w:rPr>
+              <w:tab/>
+            </w:r>
+            <w:r>
+              <w:rPr>
+                <w:rStyle w:val="Hipervnculo"/>
+                <w:noProof/>
+              </w:rPr>
+              <w:t>Justificación (el por qué)</w:t>
+            </w:r>
+            <w:r>
+              <w:rPr>
+                <w:noProof/>
+                <w:webHidden/>
+              </w:rPr>
+              <w:tab/>
+            </w:r>
+            <w:r>
+              <w:rPr>
+                <w:noProof/>
+                <w:webHidden/>
+              </w:rPr>
+              <w:fldChar w:fldCharType="begin"/>
+            </w:r>
+            <w:r>
+              <w:rPr>
+                <w:noProof/>
+                <w:webHidden/>
+              </w:rPr>
+              <w:instrText xml:space="preserve"> PAGEREF _Toc163020971 \h </w:instrText>
+            </w:r>
+            <w:r>
+              <w:rPr>
+                <w:noProof/>
+                <w:webHidden/>
+              </w:rPr>
+            </w:r>
+            <w:r>
+              <w:rPr>
+                <w:noProof/>
+                <w:webHidden/>
+              </w:rPr>
+              <w:fldChar w:fldCharType="separate"/>
+            </w:r>
+            <w:r>
+              <w:rPr>
+                <w:noProof/>
+                <w:webHidden/>
+              </w:rPr>
+              <w:t>4</w:t>
+            </w:r>
+            <w:r>
+              <w:rPr>
+                <w:noProof/>
+                <w:webHidden/>
+              </w:rPr>
+              <w:fldChar w:fldCharType="end"/>
+            </w:r>
+          </w:hyperlink>
+        </w:p>
+        <w:p>
+          <w:pPr>
+            <w:pStyle w:val="TDC2"/>
+            <w:tabs>
+              <w:tab w:val="left" w:pos="960"/>
+              <w:tab w:val="right" w:leader="dot" w:pos="8828"/>
+            </w:tabs>
+            <w:rPr>
+              <w:rFonts w:asciiTheme="minorHAnsi" w:eastAsiaTheme="minorEastAsia" w:hAnsiTheme="minorHAnsi"/>
+              <w:noProof/>
+              <w:sz w:val="24"/>
+              <w:szCs w:val="24"/>
+              <w:lang w:eastAsia="es-CO"/>
+            </w:rPr>
+          </w:pPr>
+          <w:hyperlink w:anchor="_Toc163020972" w:history="1">
+            <w:r>
+              <w:rPr>
+                <w:rStyle w:val="Hipervnculo"/>
+                <w:noProof/>
+              </w:rPr>
+              <w:t>2.3.</w:t>
+            </w:r>
+            <w:r>
+              <w:rPr>
+                <w:rFonts w:asciiTheme="minorHAnsi" w:eastAsiaTheme="minorEastAsia" w:hAnsiTheme="minorHAnsi"/>
+                <w:noProof/>
+                <w:sz w:val="24"/>
+                <w:szCs w:val="24"/>
+                <w:lang w:eastAsia="es-CO"/>
+              </w:rPr>
+              <w:tab/>
+            </w:r>
+            <w:r>
+              <w:rPr>
+                <w:rStyle w:val="Hipervnculo"/>
+                <w:noProof/>
+              </w:rPr>
+              <w:t>Objetivos (el para qué)</w:t>
+            </w:r>
+            <w:r>
+              <w:rPr>
+                <w:noProof/>
+                <w:webHidden/>
+              </w:rPr>
+              <w:tab/>
+            </w:r>
+            <w:r>
+              <w:rPr>
+                <w:noProof/>
+                <w:webHidden/>
+              </w:rPr>
+              <w:fldChar w:fldCharType="begin"/>
+            </w:r>
+            <w:r>
+              <w:rPr>
+                <w:noProof/>
+                <w:webHidden/>
+              </w:rPr>
+              <w:instrText xml:space="preserve"> PAGEREF _Toc163020972 \h </w:instrText>
+            </w:r>
+            <w:r>
+              <w:rPr>
+                <w:noProof/>
+                <w:webHidden/>
+              </w:rPr>
+            </w:r>
+            <w:r>
+              <w:rPr>
+                <w:noProof/>
+                <w:webHidden/>
+              </w:rPr>
+              <w:fldChar w:fldCharType="separate"/>
+            </w:r>
+            <w:r>
+              <w:rPr>
+                <w:noProof/>
+                <w:webHidden/>
+              </w:rPr>
+              <w:t>4</w:t>
+            </w:r>
+            <w:r>
+              <w:rPr>
+                <w:noProof/>
+                <w:webHidden/>
+              </w:rPr>
+              <w:fldChar w:fldCharType="end"/>
+            </w:r>
+          </w:hyperlink>
+        </w:p>
+        <w:p>
+          <w:pPr>
+            <w:pStyle w:val="TDC2"/>
+            <w:tabs>
+              <w:tab w:val="left" w:pos="960"/>
+              <w:tab w:val="right" w:leader="dot" w:pos="8828"/>
+            </w:tabs>
+            <w:rPr>
+              <w:rFonts w:asciiTheme="minorHAnsi" w:eastAsiaTheme="minorEastAsia" w:hAnsiTheme="minorHAnsi"/>
+              <w:noProof/>
+              <w:sz w:val="24"/>
+              <w:szCs w:val="24"/>
+              <w:lang w:eastAsia="es-CO"/>
+            </w:rPr>
+          </w:pPr>
+          <w:hyperlink w:anchor="_Toc163020973" w:history="1">
+            <w:r>
+              <w:rPr>
+                <w:rStyle w:val="Hipervnculo"/>
+                <w:noProof/>
+              </w:rPr>
+              <w:t>2.4.</w:t>
+            </w:r>
+            <w:r>
+              <w:rPr>
+                <w:rFonts w:asciiTheme="minorHAnsi" w:eastAsiaTheme="minorEastAsia" w:hAnsiTheme="minorHAnsi"/>
+                <w:noProof/>
+                <w:sz w:val="24"/>
+                <w:szCs w:val="24"/>
+                <w:lang w:eastAsia="es-CO"/>
+              </w:rPr>
+              <w:tab/>
+            </w:r>
+            <w:r>
+              <w:rPr>
+                <w:rStyle w:val="Hipervnculo"/>
+                <w:noProof/>
+              </w:rPr>
+              <w:t>Categorización de usuarios (el quién)</w:t>
+            </w:r>
+            <w:r>
+              <w:rPr>
+                <w:noProof/>
+                <w:webHidden/>
+              </w:rPr>
+              <w:tab/>
+            </w:r>
+            <w:r>
+              <w:rPr>
+                <w:noProof/>
+                <w:webHidden/>
+              </w:rPr>
+              <w:fldChar w:fldCharType="begin"/>
+            </w:r>
+            <w:r>
+              <w:rPr>
+                <w:noProof/>
+                <w:webHidden/>
+              </w:rPr>
+              <w:instrText xml:space="preserve"> PAGEREF _Toc163020973 \h </w:instrText>
+            </w:r>
+            <w:r>
+              <w:rPr>
+                <w:noProof/>
+                <w:webHidden/>
+              </w:rPr>
+            </w:r>
+            <w:r>
+              <w:rPr>
+                <w:noProof/>
+                <w:webHidden/>
+              </w:rPr>
+              <w:fldChar w:fldCharType="separate"/>
+            </w:r>
+            <w:r>
+              <w:rPr>
+                <w:noProof/>
+                <w:webHidden/>
+              </w:rPr>
+              <w:t>5</w:t>
+            </w:r>
+            <w:r>
+              <w:rPr>
+                <w:noProof/>
+                <w:webHidden/>
+              </w:rPr>
+              <w:fldChar w:fldCharType="end"/>
+            </w:r>
+          </w:hyperlink>
+        </w:p>
+        <w:p>
+          <w:pPr>
+            <w:pStyle w:val="TDC3"/>
+            <w:tabs>
+              <w:tab w:val="right" w:leader="dot" w:pos="8828"/>
+            </w:tabs>
+            <w:rPr>
+              <w:rFonts w:asciiTheme="minorHAnsi" w:eastAsiaTheme="minorEastAsia" w:hAnsiTheme="minorHAnsi"/>
+              <w:noProof/>
+              <w:sz w:val="24"/>
+              <w:szCs w:val="24"/>
+              <w:lang w:eastAsia="es-CO"/>
+            </w:rPr>
+          </w:pPr>
+          <w:hyperlink w:anchor="_Toc163020974" w:history="1">
+            <w:r>
+              <w:rPr>
+                <w:rStyle w:val="Hipervnculo"/>
+                <w:noProof/>
+              </w:rPr>
+              <w:t>Administradores:</w:t>
+            </w:r>
+            <w:r>
+              <w:rPr>
+                <w:noProof/>
+                <w:webHidden/>
+              </w:rPr>
+              <w:tab/>
+            </w:r>
+            <w:r>
+              <w:rPr>
+                <w:noProof/>
+                <w:webHidden/>
+              </w:rPr>
+              <w:fldChar w:fldCharType="begin"/>
+            </w:r>
+            <w:r>
+              <w:rPr>
+                <w:noProof/>
+                <w:webHidden/>
+              </w:rPr>
+              <w:instrText xml:space="preserve"> PAGEREF _Toc163020974 \h </w:instrText>
+            </w:r>
+            <w:r>
+              <w:rPr>
+                <w:noProof/>
+                <w:webHidden/>
+              </w:rPr>
+            </w:r>
+            <w:r>
+              <w:rPr>
+                <w:noProof/>
+                <w:webHidden/>
+              </w:rPr>
+              <w:fldChar w:fldCharType="separate"/>
+            </w:r>
+            <w:r>
+              <w:rPr>
+                <w:noProof/>
+                <w:webHidden/>
+              </w:rPr>
+              <w:t>5</w:t>
+            </w:r>
+            <w:r>
+              <w:rPr>
+                <w:noProof/>
+                <w:webHidden/>
+              </w:rPr>
+              <w:fldChar w:fldCharType="end"/>
+            </w:r>
+          </w:hyperlink>
+        </w:p>
+        <w:p>
+          <w:pPr>
+            <w:pStyle w:val="TDC3"/>
+            <w:tabs>
+              <w:tab w:val="right" w:leader="dot" w:pos="8828"/>
+            </w:tabs>
+            <w:rPr>
+              <w:rFonts w:asciiTheme="minorHAnsi" w:eastAsiaTheme="minorEastAsia" w:hAnsiTheme="minorHAnsi"/>
+              <w:noProof/>
+              <w:sz w:val="24"/>
+              <w:szCs w:val="24"/>
+              <w:lang w:eastAsia="es-CO"/>
+            </w:rPr>
+          </w:pPr>
+          <w:hyperlink w:anchor="_Toc163020975" w:history="1">
+            <w:r>
+              <w:rPr>
+                <w:rStyle w:val="Hipervnculo"/>
+                <w:noProof/>
+              </w:rPr>
+              <w:t>Docentes:</w:t>
+            </w:r>
+            <w:r>
+              <w:rPr>
+                <w:noProof/>
+                <w:webHidden/>
+              </w:rPr>
+              <w:tab/>
+            </w:r>
+            <w:r>
+              <w:rPr>
+                <w:noProof/>
+                <w:webHidden/>
+              </w:rPr>
+              <w:fldChar w:fldCharType="begin"/>
+            </w:r>
+            <w:r>
+              <w:rPr>
+                <w:noProof/>
+                <w:webHidden/>
+              </w:rPr>
+              <w:instrText xml:space="preserve"> PAGEREF _Toc163020975 \h </w:instrText>
+            </w:r>
+            <w:r>
+              <w:rPr>
+                <w:noProof/>
+                <w:webHidden/>
+              </w:rPr>
+            </w:r>
+            <w:r>
+              <w:rPr>
+                <w:noProof/>
+                <w:webHidden/>
+              </w:rPr>
+              <w:fldChar w:fldCharType="separate"/>
+            </w:r>
+            <w:r>
+              <w:rPr>
+                <w:noProof/>
+                <w:webHidden/>
+              </w:rPr>
+              <w:t>5</w:t>
+            </w:r>
+            <w:r>
+              <w:rPr>
+                <w:noProof/>
+                <w:webHidden/>
+              </w:rPr>
+              <w:fldChar w:fldCharType="end"/>
+            </w:r>
+          </w:hyperlink>
+        </w:p>
+        <w:p>
+          <w:pPr>
+            <w:pStyle w:val="TDC3"/>
+            <w:tabs>
+              <w:tab w:val="right" w:leader="dot" w:pos="8828"/>
+            </w:tabs>
+            <w:rPr>
+              <w:rFonts w:asciiTheme="minorHAnsi" w:eastAsiaTheme="minorEastAsia" w:hAnsiTheme="minorHAnsi"/>
+              <w:noProof/>
+              <w:sz w:val="24"/>
+              <w:szCs w:val="24"/>
+              <w:lang w:eastAsia="es-CO"/>
+            </w:rPr>
+          </w:pPr>
+          <w:hyperlink w:anchor="_Toc163020976" w:history="1">
+            <w:r>
+              <w:rPr>
+                <w:rStyle w:val="Hipervnculo"/>
+                <w:noProof/>
+              </w:rPr>
+              <w:t>Estudiante:</w:t>
+            </w:r>
+            <w:r>
+              <w:rPr>
+                <w:noProof/>
+                <w:webHidden/>
+              </w:rPr>
+              <w:tab/>
+            </w:r>
+            <w:r>
+              <w:rPr>
+                <w:noProof/>
+                <w:webHidden/>
+              </w:rPr>
+              <w:fldChar w:fldCharType="begin"/>
+            </w:r>
+            <w:r>
+              <w:rPr>
+                <w:noProof/>
+                <w:webHidden/>
+              </w:rPr>
+              <w:instrText xml:space="preserve"> PAGEREF _Toc163020976 \h </w:instrText>
+            </w:r>
+            <w:r>
+              <w:rPr>
+                <w:noProof/>
+                <w:webHidden/>
+              </w:rPr>
+            </w:r>
+            <w:r>
+              <w:rPr>
+                <w:noProof/>
+                <w:webHidden/>
+              </w:rPr>
+              <w:fldChar w:fldCharType="separate"/>
+            </w:r>
+            <w:r>
+              <w:rPr>
+                <w:noProof/>
+                <w:webHidden/>
+              </w:rPr>
+              <w:t>5</w:t>
+            </w:r>
+            <w:r>
+              <w:rPr>
+                <w:noProof/>
+                <w:webHidden/>
+              </w:rPr>
+              <w:fldChar w:fldCharType="end"/>
+            </w:r>
+          </w:hyperlink>
+        </w:p>
+        <w:p>
+          <w:pPr>
+            <w:pStyle w:val="TDC2"/>
+            <w:tabs>
+              <w:tab w:val="left" w:pos="960"/>
+              <w:tab w:val="right" w:leader="dot" w:pos="8828"/>
+            </w:tabs>
+            <w:rPr>
+              <w:rFonts w:asciiTheme="minorHAnsi" w:eastAsiaTheme="minorEastAsia" w:hAnsiTheme="minorHAnsi"/>
+              <w:noProof/>
+              <w:sz w:val="24"/>
+              <w:szCs w:val="24"/>
+              <w:lang w:eastAsia="es-CO"/>
+            </w:rPr>
+          </w:pPr>
+          <w:hyperlink w:anchor="_Toc163020977" w:history="1">
+            <w:r>
+              <w:rPr>
+                <w:rStyle w:val="Hipervnculo"/>
+                <w:noProof/>
+              </w:rPr>
+              <w:t>2.5.</w:t>
+            </w:r>
+            <w:r>
+              <w:rPr>
+                <w:rFonts w:asciiTheme="minorHAnsi" w:eastAsiaTheme="minorEastAsia" w:hAnsiTheme="minorHAnsi"/>
+                <w:noProof/>
+                <w:sz w:val="24"/>
+                <w:szCs w:val="24"/>
+                <w:lang w:eastAsia="es-CO"/>
+              </w:rPr>
+              <w:tab/>
+            </w:r>
+            <w:r>
+              <w:rPr>
+                <w:rStyle w:val="Hipervnculo"/>
+                <w:noProof/>
+              </w:rPr>
+              <w:t>Metodología (el cómo).</w:t>
+            </w:r>
+            <w:r>
+              <w:rPr>
+                <w:noProof/>
+                <w:webHidden/>
+              </w:rPr>
+              <w:tab/>
+            </w:r>
+            <w:r>
+              <w:rPr>
+                <w:noProof/>
+                <w:webHidden/>
+              </w:rPr>
+              <w:fldChar w:fldCharType="begin"/>
+            </w:r>
+            <w:r>
+              <w:rPr>
+                <w:noProof/>
+                <w:webHidden/>
+              </w:rPr>
+              <w:instrText xml:space="preserve"> PAGEREF _Toc163020977 \h </w:instrText>
+            </w:r>
+            <w:r>
+              <w:rPr>
+                <w:noProof/>
+                <w:webHidden/>
+              </w:rPr>
+            </w:r>
+            <w:r>
+              <w:rPr>
+                <w:noProof/>
+                <w:webHidden/>
+              </w:rPr>
+              <w:fldChar w:fldCharType="separate"/>
+            </w:r>
+            <w:r>
+              <w:rPr>
+                <w:noProof/>
+                <w:webHidden/>
+              </w:rPr>
+              <w:t>5</w:t>
+            </w:r>
+            <w:r>
+              <w:rPr>
+                <w:noProof/>
+                <w:webHidden/>
+              </w:rPr>
+              <w:fldChar w:fldCharType="end"/>
+            </w:r>
+          </w:hyperlink>
+        </w:p>
+        <w:p>
+          <w:pPr>
+            <w:pStyle w:val="TDC2"/>
+            <w:tabs>
+              <w:tab w:val="left" w:pos="960"/>
+              <w:tab w:val="right" w:leader="dot" w:pos="8828"/>
+            </w:tabs>
+            <w:rPr>
+              <w:rFonts w:asciiTheme="minorHAnsi" w:eastAsiaTheme="minorEastAsia" w:hAnsiTheme="minorHAnsi"/>
+              <w:noProof/>
+              <w:sz w:val="24"/>
+              <w:szCs w:val="24"/>
+              <w:lang w:eastAsia="es-CO"/>
+            </w:rPr>
+          </w:pPr>
+          <w:hyperlink w:anchor="_Toc163020978" w:history="1">
+            <w:r>
+              <w:rPr>
+                <w:rStyle w:val="Hipervnculo"/>
+                <w:noProof/>
+              </w:rPr>
+              <w:t>2.6.</w:t>
+            </w:r>
+            <w:r>
+              <w:rPr>
+                <w:rFonts w:asciiTheme="minorHAnsi" w:eastAsiaTheme="minorEastAsia" w:hAnsiTheme="minorHAnsi"/>
+                <w:noProof/>
+                <w:sz w:val="24"/>
+                <w:szCs w:val="24"/>
+                <w:lang w:eastAsia="es-CO"/>
+              </w:rPr>
+              <w:tab/>
+            </w:r>
+            <w:r>
+              <w:rPr>
+                <w:rStyle w:val="Hipervnculo"/>
+                <w:noProof/>
+              </w:rPr>
+              <w:t>Cronograma y horario (el cuándo).</w:t>
+            </w:r>
+            <w:r>
+              <w:rPr>
+                <w:noProof/>
+                <w:webHidden/>
+              </w:rPr>
+              <w:tab/>
+            </w:r>
+            <w:r>
+              <w:rPr>
+                <w:noProof/>
+                <w:webHidden/>
+              </w:rPr>
+              <w:fldChar w:fldCharType="begin"/>
+            </w:r>
+            <w:r>
+              <w:rPr>
+                <w:noProof/>
+                <w:webHidden/>
+              </w:rPr>
+              <w:instrText xml:space="preserve"> PAGEREF _Toc163020978 \h </w:instrText>
+            </w:r>
+            <w:r>
+              <w:rPr>
+                <w:noProof/>
+                <w:webHidden/>
+              </w:rPr>
+            </w:r>
+            <w:r>
+              <w:rPr>
+                <w:noProof/>
+                <w:webHidden/>
+              </w:rPr>
+              <w:fldChar w:fldCharType="separate"/>
+            </w:r>
+            <w:r>
+              <w:rPr>
+                <w:noProof/>
+                <w:webHidden/>
+              </w:rPr>
+              <w:t>5</w:t>
+            </w:r>
+            <w:r>
+              <w:rPr>
+                <w:noProof/>
+                <w:webHidden/>
+              </w:rPr>
+              <w:fldChar w:fldCharType="end"/>
+            </w:r>
+          </w:hyperlink>
+        </w:p>
+        <w:p>
+          <w:pPr>
+            <w:pStyle w:val="TDC2"/>
+            <w:tabs>
+              <w:tab w:val="left" w:pos="960"/>
+              <w:tab w:val="right" w:leader="dot" w:pos="8828"/>
+            </w:tabs>
+            <w:rPr>
+              <w:rFonts w:asciiTheme="minorHAnsi" w:eastAsiaTheme="minorEastAsia" w:hAnsiTheme="minorHAnsi"/>
+              <w:noProof/>
+              <w:sz w:val="24"/>
+              <w:szCs w:val="24"/>
+              <w:lang w:eastAsia="es-CO"/>
+            </w:rPr>
+          </w:pPr>
+          <w:hyperlink w:anchor="_Toc163020979" w:history="1">
+            <w:r>
+              <w:rPr>
+                <w:rStyle w:val="Hipervnculo"/>
+                <w:noProof/>
+              </w:rPr>
+              <w:t>2.7.</w:t>
+            </w:r>
+            <w:r>
+              <w:rPr>
+                <w:rFonts w:asciiTheme="minorHAnsi" w:eastAsiaTheme="minorEastAsia" w:hAnsiTheme="minorHAnsi"/>
+                <w:noProof/>
+                <w:sz w:val="24"/>
+                <w:szCs w:val="24"/>
+                <w:lang w:eastAsia="es-CO"/>
+              </w:rPr>
+              <w:tab/>
+            </w:r>
+            <w:r>
+              <w:rPr>
+                <w:rStyle w:val="Hipervnculo"/>
+                <w:noProof/>
+              </w:rPr>
+              <w:t>Recursos (el con que).</w:t>
+            </w:r>
+            <w:r>
+              <w:rPr>
+                <w:noProof/>
+                <w:webHidden/>
+              </w:rPr>
+              <w:tab/>
+            </w:r>
+            <w:r>
+              <w:rPr>
+                <w:noProof/>
+                <w:webHidden/>
+              </w:rPr>
+              <w:fldChar w:fldCharType="begin"/>
+            </w:r>
+            <w:r>
+              <w:rPr>
+                <w:noProof/>
+                <w:webHidden/>
+              </w:rPr>
+              <w:instrText xml:space="preserve"> PAGEREF _Toc163020979 \h </w:instrText>
+            </w:r>
+            <w:r>
+              <w:rPr>
+                <w:noProof/>
+                <w:webHidden/>
+              </w:rPr>
+            </w:r>
+            <w:r>
+              <w:rPr>
+                <w:noProof/>
+                <w:webHidden/>
+              </w:rPr>
+              <w:fldChar w:fldCharType="separate"/>
+            </w:r>
+            <w:r>
+              <w:rPr>
+                <w:noProof/>
+                <w:webHidden/>
+              </w:rPr>
+              <w:t>6</w:t>
+            </w:r>
+            <w:r>
+              <w:rPr>
+                <w:noProof/>
+                <w:webHidden/>
+              </w:rPr>
+              <w:fldChar w:fldCharType="end"/>
+            </w:r>
+          </w:hyperlink>
+        </w:p>
+        <w:p>
+          <w:pPr>
+            <w:pStyle w:val="TDC3"/>
+            <w:tabs>
+              <w:tab w:val="right" w:leader="dot" w:pos="8828"/>
+            </w:tabs>
+            <w:rPr>
+              <w:rFonts w:asciiTheme="minorHAnsi" w:eastAsiaTheme="minorEastAsia" w:hAnsiTheme="minorHAnsi"/>
+              <w:noProof/>
+              <w:sz w:val="24"/>
+              <w:szCs w:val="24"/>
+              <w:lang w:eastAsia="es-CO"/>
+            </w:rPr>
+          </w:pPr>
+          <w:hyperlink w:anchor="_Toc163020980" w:history="1">
+            <w:r>
+              <w:rPr>
+                <w:rStyle w:val="Hipervnculo"/>
+                <w:noProof/>
+              </w:rPr>
+              <w:t>Material de capacitación impreso y digital:</w:t>
+            </w:r>
+            <w:r>
+              <w:rPr>
+                <w:noProof/>
+                <w:webHidden/>
+              </w:rPr>
+              <w:tab/>
+            </w:r>
+            <w:r>
+              <w:rPr>
+                <w:noProof/>
+                <w:webHidden/>
+              </w:rPr>
+              <w:fldChar w:fldCharType="begin"/>
+            </w:r>
+            <w:r>
+              <w:rPr>
+                <w:noProof/>
+                <w:webHidden/>
+              </w:rPr>
+              <w:instrText xml:space="preserve"> PAGEREF _Toc163020980 \h </w:instrText>
+            </w:r>
+            <w:r>
+              <w:rPr>
+                <w:noProof/>
+                <w:webHidden/>
+              </w:rPr>
+            </w:r>
+            <w:r>
+              <w:rPr>
+                <w:noProof/>
+                <w:webHidden/>
+              </w:rPr>
+              <w:fldChar w:fldCharType="separate"/>
+            </w:r>
+            <w:r>
+              <w:rPr>
+                <w:noProof/>
+                <w:webHidden/>
+              </w:rPr>
+              <w:t>6</w:t>
+            </w:r>
+            <w:r>
+              <w:rPr>
+                <w:noProof/>
+                <w:webHidden/>
+              </w:rPr>
+              <w:fldChar w:fldCharType="end"/>
+            </w:r>
+          </w:hyperlink>
+        </w:p>
+        <w:p>
+          <w:pPr>
+            <w:pStyle w:val="TDC3"/>
+            <w:tabs>
+              <w:tab w:val="right" w:leader="dot" w:pos="8828"/>
+            </w:tabs>
+            <w:rPr>
+              <w:rFonts w:asciiTheme="minorHAnsi" w:eastAsiaTheme="minorEastAsia" w:hAnsiTheme="minorHAnsi"/>
+              <w:noProof/>
+              <w:sz w:val="24"/>
+              <w:szCs w:val="24"/>
+              <w:lang w:eastAsia="es-CO"/>
+            </w:rPr>
+          </w:pPr>
+          <w:hyperlink w:anchor="_Toc163020981" w:history="1">
+            <w:r>
+              <w:rPr>
+                <w:rStyle w:val="Hipervnculo"/>
+                <w:noProof/>
+              </w:rPr>
+              <w:t>Equipos de demostración:</w:t>
+            </w:r>
+            <w:r>
+              <w:rPr>
+                <w:noProof/>
+                <w:webHidden/>
+              </w:rPr>
+              <w:tab/>
+            </w:r>
+            <w:r>
+              <w:rPr>
+                <w:noProof/>
+                <w:webHidden/>
+              </w:rPr>
+              <w:fldChar w:fldCharType="begin"/>
+            </w:r>
+            <w:r>
+              <w:rPr>
+                <w:noProof/>
+                <w:webHidden/>
+              </w:rPr>
+              <w:instrText xml:space="preserve"> PAGEREF _Toc163020981 \h </w:instrText>
+            </w:r>
+            <w:r>
+              <w:rPr>
+                <w:noProof/>
+                <w:webHidden/>
+              </w:rPr>
+            </w:r>
+            <w:r>
+              <w:rPr>
+                <w:noProof/>
+                <w:webHidden/>
+              </w:rPr>
+              <w:fldChar w:fldCharType="separate"/>
+            </w:r>
+            <w:r>
+              <w:rPr>
+                <w:noProof/>
+                <w:webHidden/>
+              </w:rPr>
+              <w:t>6</w:t>
+            </w:r>
+            <w:r>
+              <w:rPr>
+                <w:noProof/>
+                <w:webHidden/>
+              </w:rPr>
+              <w:fldChar w:fldCharType="end"/>
+            </w:r>
+          </w:hyperlink>
+        </w:p>
+        <w:p>
+          <w:pPr>
+            <w:pStyle w:val="TDC2"/>
+            <w:tabs>
+              <w:tab w:val="left" w:pos="720"/>
+              <w:tab w:val="right" w:leader="dot" w:pos="8828"/>
+            </w:tabs>
+            <w:rPr>
+              <w:rFonts w:asciiTheme="minorHAnsi" w:eastAsiaTheme="minorEastAsia" w:hAnsiTheme="minorHAnsi"/>
+              <w:noProof/>
+              <w:sz w:val="24"/>
+              <w:szCs w:val="24"/>
+              <w:lang w:eastAsia="es-CO"/>
+            </w:rPr>
+          </w:pPr>
+          <w:hyperlink w:anchor="_Toc163020982" w:history="1">
+            <w:r>
+              <w:rPr>
+                <w:rStyle w:val="Hipervnculo"/>
+                <w:noProof/>
+              </w:rPr>
+              <w:t>3.</w:t>
+            </w:r>
+            <w:r>
+              <w:rPr>
+                <w:rFonts w:asciiTheme="minorHAnsi" w:eastAsiaTheme="minorEastAsia" w:hAnsiTheme="minorHAnsi"/>
+                <w:noProof/>
+                <w:sz w:val="24"/>
+                <w:szCs w:val="24"/>
+                <w:lang w:eastAsia="es-CO"/>
+              </w:rPr>
+              <w:tab/>
+            </w:r>
+            <w:r>
+              <w:rPr>
+                <w:rStyle w:val="Hipervnculo"/>
+                <w:noProof/>
+              </w:rPr>
+              <w:t>Ejecución de la capacitación.</w:t>
+            </w:r>
+            <w:r>
+              <w:rPr>
+                <w:noProof/>
+                <w:webHidden/>
+              </w:rPr>
+              <w:tab/>
+            </w:r>
+            <w:r>
+              <w:rPr>
+                <w:noProof/>
+                <w:webHidden/>
+              </w:rPr>
+              <w:fldChar w:fldCharType="begin"/>
+            </w:r>
+            <w:r>
+              <w:rPr>
+                <w:noProof/>
+                <w:webHidden/>
+              </w:rPr>
+              <w:instrText xml:space="preserve"> PAGEREF _Toc163020982 \h </w:instrText>
+            </w:r>
+            <w:r>
+              <w:rPr>
+                <w:noProof/>
+                <w:webHidden/>
+              </w:rPr>
+            </w:r>
+            <w:r>
+              <w:rPr>
+                <w:noProof/>
+                <w:webHidden/>
+              </w:rPr>
+              <w:fldChar w:fldCharType="separate"/>
+            </w:r>
+            <w:r>
+              <w:rPr>
+                <w:noProof/>
+                <w:webHidden/>
+              </w:rPr>
+              <w:t>6</w:t>
+            </w:r>
+            <w:r>
+              <w:rPr>
+                <w:noProof/>
+                <w:webHidden/>
+              </w:rPr>
+              <w:fldChar w:fldCharType="end"/>
+            </w:r>
+          </w:hyperlink>
+        </w:p>
+        <w:p>
+          <w:pPr>
+            <w:pStyle w:val="TDC3"/>
+            <w:tabs>
+              <w:tab w:val="left" w:pos="1200"/>
+              <w:tab w:val="right" w:leader="dot" w:pos="8828"/>
+            </w:tabs>
+            <w:rPr>
+              <w:rFonts w:asciiTheme="minorHAnsi" w:eastAsiaTheme="minorEastAsia" w:hAnsiTheme="minorHAnsi"/>
+              <w:noProof/>
+              <w:sz w:val="24"/>
+              <w:szCs w:val="24"/>
+              <w:lang w:eastAsia="es-CO"/>
+            </w:rPr>
+          </w:pPr>
+          <w:hyperlink w:anchor="_Toc163020983" w:history="1">
+            <w:r>
+              <w:rPr>
+                <w:rStyle w:val="Hipervnculo"/>
+                <w:noProof/>
+              </w:rPr>
+              <w:t>3.1.</w:t>
+            </w:r>
+            <w:r>
+              <w:rPr>
+                <w:rFonts w:asciiTheme="minorHAnsi" w:eastAsiaTheme="minorEastAsia" w:hAnsiTheme="minorHAnsi"/>
+                <w:noProof/>
+                <w:sz w:val="24"/>
+                <w:szCs w:val="24"/>
+                <w:lang w:eastAsia="es-CO"/>
+              </w:rPr>
+              <w:tab/>
+            </w:r>
+            <w:r>
+              <w:rPr>
+                <w:rStyle w:val="Hipervnculo"/>
+                <w:noProof/>
+              </w:rPr>
+              <w:t>Realizar el alistamiento de la capacitación.</w:t>
+            </w:r>
+            <w:r>
+              <w:rPr>
+                <w:noProof/>
+                <w:webHidden/>
+              </w:rPr>
+              <w:tab/>
+            </w:r>
+            <w:r>
+              <w:rPr>
+                <w:noProof/>
+                <w:webHidden/>
+              </w:rPr>
+              <w:fldChar w:fldCharType="begin"/>
+            </w:r>
+            <w:r>
+              <w:rPr>
+                <w:noProof/>
+                <w:webHidden/>
+              </w:rPr>
+              <w:instrText xml:space="preserve"> PAGEREF _Toc163020983 \h </w:instrText>
+            </w:r>
+            <w:r>
+              <w:rPr>
+                <w:noProof/>
+                <w:webHidden/>
+              </w:rPr>
+            </w:r>
+            <w:r>
+              <w:rPr>
+                <w:noProof/>
+                <w:webHidden/>
+              </w:rPr>
+              <w:fldChar w:fldCharType="separate"/>
+            </w:r>
+            <w:r>
+              <w:rPr>
+                <w:noProof/>
+                <w:webHidden/>
+              </w:rPr>
+              <w:t>6</w:t>
+            </w:r>
+            <w:r>
+              <w:rPr>
+                <w:noProof/>
+                <w:webHidden/>
+              </w:rPr>
+              <w:fldChar w:fldCharType="end"/>
+            </w:r>
+          </w:hyperlink>
+        </w:p>
+        <w:p>
+          <w:pPr>
+            <w:pStyle w:val="TDC3"/>
+            <w:tabs>
+              <w:tab w:val="left" w:pos="1200"/>
+              <w:tab w:val="right" w:leader="dot" w:pos="8828"/>
+            </w:tabs>
+            <w:rPr>
+              <w:rFonts w:asciiTheme="minorHAnsi" w:eastAsiaTheme="minorEastAsia" w:hAnsiTheme="minorHAnsi"/>
+              <w:noProof/>
+              <w:sz w:val="24"/>
+              <w:szCs w:val="24"/>
+              <w:lang w:eastAsia="es-CO"/>
+            </w:rPr>
+          </w:pPr>
+          <w:hyperlink w:anchor="_Toc163020984" w:history="1">
+            <w:r>
+              <w:rPr>
+                <w:rStyle w:val="Hipervnculo"/>
+                <w:noProof/>
+              </w:rPr>
+              <w:t>3.2.</w:t>
+            </w:r>
+            <w:r>
+              <w:rPr>
+                <w:rFonts w:asciiTheme="minorHAnsi" w:eastAsiaTheme="minorEastAsia" w:hAnsiTheme="minorHAnsi"/>
+                <w:noProof/>
+                <w:sz w:val="24"/>
+                <w:szCs w:val="24"/>
+                <w:lang w:eastAsia="es-CO"/>
+              </w:rPr>
+              <w:tab/>
+            </w:r>
+            <w:r>
+              <w:rPr>
+                <w:rStyle w:val="Hipervnculo"/>
+                <w:noProof/>
+              </w:rPr>
+              <w:t>Realizar los registros y llevar soporte del avance de la capacitación.</w:t>
+            </w:r>
+            <w:r>
+              <w:rPr>
+                <w:noProof/>
+                <w:webHidden/>
+              </w:rPr>
+              <w:tab/>
+            </w:r>
+            <w:r>
+              <w:rPr>
+                <w:noProof/>
+                <w:webHidden/>
+              </w:rPr>
+              <w:fldChar w:fldCharType="begin"/>
+            </w:r>
+            <w:r>
+              <w:rPr>
+                <w:noProof/>
+                <w:webHidden/>
+              </w:rPr>
+              <w:instrText xml:space="preserve"> PAGEREF _Toc163020984 \h </w:instrText>
+            </w:r>
+            <w:r>
+              <w:rPr>
+                <w:noProof/>
+                <w:webHidden/>
+              </w:rPr>
+            </w:r>
+            <w:r>
+              <w:rPr>
+                <w:noProof/>
+                <w:webHidden/>
+              </w:rPr>
+              <w:fldChar w:fldCharType="separate"/>
+            </w:r>
+            <w:r>
+              <w:rPr>
+                <w:noProof/>
+                <w:webHidden/>
+              </w:rPr>
+              <w:t>8</w:t>
+            </w:r>
+            <w:r>
+              <w:rPr>
+                <w:noProof/>
+                <w:webHidden/>
+              </w:rPr>
+              <w:fldChar w:fldCharType="end"/>
+            </w:r>
+          </w:hyperlink>
+        </w:p>
+        <w:p>
+          <w:pPr>
+            <w:pStyle w:val="TDC3"/>
+            <w:tabs>
+              <w:tab w:val="left" w:pos="1200"/>
+              <w:tab w:val="right" w:leader="dot" w:pos="8828"/>
+            </w:tabs>
+            <w:rPr>
+              <w:rFonts w:asciiTheme="minorHAnsi" w:eastAsiaTheme="minorEastAsia" w:hAnsiTheme="minorHAnsi"/>
+              <w:noProof/>
+              <w:sz w:val="24"/>
+              <w:szCs w:val="24"/>
+              <w:lang w:eastAsia="es-CO"/>
+            </w:rPr>
+          </w:pPr>
+          <w:hyperlink w:anchor="_Toc163020985" w:history="1">
+            <w:r>
+              <w:rPr>
+                <w:rStyle w:val="Hipervnculo"/>
+                <w:noProof/>
+              </w:rPr>
+              <w:t>3.3.</w:t>
+            </w:r>
+            <w:r>
+              <w:rPr>
+                <w:rFonts w:asciiTheme="minorHAnsi" w:eastAsiaTheme="minorEastAsia" w:hAnsiTheme="minorHAnsi"/>
+                <w:noProof/>
+                <w:sz w:val="24"/>
+                <w:szCs w:val="24"/>
+                <w:lang w:eastAsia="es-CO"/>
+              </w:rPr>
+              <w:tab/>
+            </w:r>
+            <w:r>
+              <w:rPr>
+                <w:rStyle w:val="Hipervnculo"/>
+                <w:noProof/>
+              </w:rPr>
+              <w:t>Seguir el plan de capacitación.</w:t>
+            </w:r>
+            <w:r>
+              <w:rPr>
+                <w:noProof/>
+                <w:webHidden/>
+              </w:rPr>
+              <w:tab/>
+            </w:r>
+            <w:r>
+              <w:rPr>
+                <w:noProof/>
+                <w:webHidden/>
+              </w:rPr>
+              <w:fldChar w:fldCharType="begin"/>
+            </w:r>
+            <w:r>
+              <w:rPr>
+                <w:noProof/>
+                <w:webHidden/>
+              </w:rPr>
+              <w:instrText xml:space="preserve"> PAGEREF _Toc163020985 \h </w:instrText>
+            </w:r>
+            <w:r>
+              <w:rPr>
+                <w:noProof/>
+                <w:webHidden/>
+              </w:rPr>
+            </w:r>
+            <w:r>
+              <w:rPr>
+                <w:noProof/>
+                <w:webHidden/>
+              </w:rPr>
+              <w:fldChar w:fldCharType="separate"/>
+            </w:r>
+            <w:r>
+              <w:rPr>
+                <w:noProof/>
+                <w:webHidden/>
+              </w:rPr>
+              <w:t>9</w:t>
+            </w:r>
+            <w:r>
+              <w:rPr>
+                <w:noProof/>
+                <w:webHidden/>
+              </w:rPr>
+              <w:fldChar w:fldCharType="end"/>
+            </w:r>
+          </w:hyperlink>
+        </w:p>
+        <w:p>
+          <w:pPr>
+            <w:pStyle w:val="TDC2"/>
+            <w:tabs>
+              <w:tab w:val="left" w:pos="720"/>
+              <w:tab w:val="right" w:leader="dot" w:pos="8828"/>
+            </w:tabs>
+            <w:rPr>
+              <w:rFonts w:asciiTheme="minorHAnsi" w:eastAsiaTheme="minorEastAsia" w:hAnsiTheme="minorHAnsi"/>
+              <w:noProof/>
+              <w:sz w:val="24"/>
+              <w:szCs w:val="24"/>
+              <w:lang w:eastAsia="es-CO"/>
+            </w:rPr>
+          </w:pPr>
+          <w:hyperlink w:anchor="_Toc163020986" w:history="1">
+            <w:r>
+              <w:rPr>
+                <w:rStyle w:val="Hipervnculo"/>
+                <w:noProof/>
+              </w:rPr>
+              <w:t>4.</w:t>
+            </w:r>
+            <w:r>
+              <w:rPr>
+                <w:rFonts w:asciiTheme="minorHAnsi" w:eastAsiaTheme="minorEastAsia" w:hAnsiTheme="minorHAnsi"/>
+                <w:noProof/>
+                <w:sz w:val="24"/>
+                <w:szCs w:val="24"/>
+                <w:lang w:eastAsia="es-CO"/>
+              </w:rPr>
+              <w:tab/>
+            </w:r>
+            <w:r>
+              <w:rPr>
+                <w:rStyle w:val="Hipervnculo"/>
+                <w:noProof/>
+              </w:rPr>
+              <w:t>Evaluar la capacitación.</w:t>
+            </w:r>
+            <w:r>
+              <w:rPr>
+                <w:noProof/>
+                <w:webHidden/>
+              </w:rPr>
+              <w:tab/>
+            </w:r>
+            <w:r>
+              <w:rPr>
+                <w:noProof/>
+                <w:webHidden/>
+              </w:rPr>
+              <w:fldChar w:fldCharType="begin"/>
+            </w:r>
+            <w:r>
+              <w:rPr>
+                <w:noProof/>
+                <w:webHidden/>
+              </w:rPr>
+              <w:instrText xml:space="preserve"> PAGEREF _Toc163020986 \h </w:instrText>
+            </w:r>
+            <w:r>
+              <w:rPr>
+                <w:noProof/>
+                <w:webHidden/>
+              </w:rPr>
+            </w:r>
+            <w:r>
+              <w:rPr>
+                <w:noProof/>
+                <w:webHidden/>
+              </w:rPr>
+              <w:fldChar w:fldCharType="separate"/>
+            </w:r>
+            <w:r>
+              <w:rPr>
+                <w:noProof/>
+                <w:webHidden/>
+              </w:rPr>
+              <w:t>9</w:t>
+            </w:r>
+            <w:r>
+              <w:rPr>
+                <w:noProof/>
+                <w:webHidden/>
+              </w:rPr>
+              <w:fldChar w:fldCharType="end"/>
+            </w:r>
+          </w:hyperlink>
+        </w:p>
+        <w:p>
+          <w:r>
+            <w:rPr>
+              <w:b/>
+              <w:bCs/>
+              <w:lang w:val="es-MX"/>
+            </w:rPr>
+            <w:fldChar w:fldCharType="end"/>
+          </w:r>
+        </w:p>
+      </w:sdtContent>
+    </w:sdt>
     <w:p>
       <w:pPr>
         <w:pStyle w:val="Ttulo1"/>
@@ -95,10 +1805,12 @@
           <w:numId w:val="1"/>
         </w:numPr>
       </w:pPr>
+      <w:bookmarkStart w:id="0" w:name="_Toc163020968"/>
       <w:r>
         <w:lastRenderedPageBreak/>
         <w:t>La capacitación de usuarios y su relación con la fase de implementación del sistema.</w:t>
       </w:r>
+      <w:bookmarkEnd w:id="0"/>
     </w:p>
     <w:p>
       <w:r>
@@ -114,8 +1826,13 @@
         </w:numPr>
         <w:ind w:left="426"/>
       </w:pPr>
-      <w:r>
-        <w:t xml:space="preserve">El plan de capacitación </w:t>
+      <w:bookmarkStart w:id="1" w:name="_Toc163020969"/>
+      <w:r>
+        <w:t>El plan de capacitación</w:t>
+      </w:r>
+      <w:bookmarkEnd w:id="1"/>
+      <w:r>
+        <w:t xml:space="preserve"> </w:t>
       </w:r>
     </w:p>
     <w:p>
@@ -127,9 +1844,11 @@
         </w:numPr>
         <w:ind w:left="993"/>
       </w:pPr>
+      <w:bookmarkStart w:id="2" w:name="_Toc163020970"/>
       <w:r>
         <w:t>Introducción (el qué)</w:t>
       </w:r>
+      <w:bookmarkEnd w:id="2"/>
     </w:p>
     <w:p>
       <w:r>
@@ -145,9 +1864,11 @@
         </w:numPr>
         <w:ind w:left="993"/>
       </w:pPr>
+      <w:bookmarkStart w:id="3" w:name="_Toc163020971"/>
       <w:r>
         <w:t>Justificación (el por qué)</w:t>
       </w:r>
+      <w:bookmarkEnd w:id="3"/>
     </w:p>
     <w:p>
       <w:r>
@@ -163,9 +1884,11 @@
         </w:numPr>
         <w:ind w:left="993"/>
       </w:pPr>
+      <w:bookmarkStart w:id="4" w:name="_Toc163020972"/>
       <w:r>
         <w:t>Objetivos (el para qué)</w:t>
       </w:r>
+      <w:bookmarkEnd w:id="4"/>
     </w:p>
     <w:p>
       <w:pPr>
@@ -236,18 +1959,22 @@
         </w:numPr>
         <w:ind w:left="1134"/>
       </w:pPr>
+      <w:bookmarkStart w:id="5" w:name="_Toc163020973"/>
       <w:r>
         <w:lastRenderedPageBreak/>
         <w:t>Categorización de usuarios (el quién)</w:t>
       </w:r>
+      <w:bookmarkEnd w:id="5"/>
     </w:p>
     <w:p>
       <w:pPr>
         <w:pStyle w:val="Ttulo3"/>
       </w:pPr>
+      <w:bookmarkStart w:id="6" w:name="_Toc163020974"/>
       <w:r>
         <w:t>Administradores:</w:t>
       </w:r>
+      <w:bookmarkEnd w:id="6"/>
     </w:p>
     <w:p>
       <w:pPr>
@@ -301,8 +2028,13 @@
       <w:pPr>
         <w:pStyle w:val="Ttulo3"/>
       </w:pPr>
-      <w:r>
-        <w:t xml:space="preserve">Docentes: </w:t>
+      <w:bookmarkStart w:id="7" w:name="_Toc163020975"/>
+      <w:r>
+        <w:t>Docentes:</w:t>
+      </w:r>
+      <w:bookmarkEnd w:id="7"/>
+      <w:r>
+        <w:t xml:space="preserve"> </w:t>
       </w:r>
     </w:p>
     <w:p>
@@ -348,9 +2080,11 @@
       <w:pPr>
         <w:pStyle w:val="Ttulo3"/>
       </w:pPr>
+      <w:bookmarkStart w:id="8" w:name="_Toc163020976"/>
       <w:r>
         <w:t>Estudiante:</w:t>
       </w:r>
+      <w:bookmarkEnd w:id="8"/>
     </w:p>
     <w:p>
       <w:pPr>
@@ -385,9 +2119,11 @@
         </w:numPr>
         <w:ind w:left="1134"/>
       </w:pPr>
+      <w:bookmarkStart w:id="9" w:name="_Toc163020977"/>
       <w:r>
         <w:t>Metodología (el cómo).</w:t>
       </w:r>
+      <w:bookmarkEnd w:id="9"/>
     </w:p>
     <w:p>
       <w:r>
@@ -403,9 +2139,11 @@
         </w:numPr>
         <w:ind w:left="1134"/>
       </w:pPr>
+      <w:bookmarkStart w:id="10" w:name="_Toc163020978"/>
       <w:r>
         <w:t>Cronograma y horario (el cuándo).</w:t>
       </w:r>
+      <w:bookmarkEnd w:id="10"/>
     </w:p>
     <w:p>
       <w:r>
@@ -421,18 +2159,22 @@
         </w:numPr>
         <w:ind w:left="1134"/>
       </w:pPr>
+      <w:bookmarkStart w:id="11" w:name="_Toc163020979"/>
       <w:r>
         <w:lastRenderedPageBreak/>
         <w:t>Recursos (el con que).</w:t>
       </w:r>
+      <w:bookmarkEnd w:id="11"/>
     </w:p>
     <w:p>
       <w:pPr>
         <w:pStyle w:val="Ttulo3"/>
       </w:pPr>
+      <w:bookmarkStart w:id="12" w:name="_Toc163020980"/>
       <w:r>
         <w:t>Material de capacitación impreso y digital:</w:t>
       </w:r>
+      <w:bookmarkEnd w:id="12"/>
     </w:p>
     <w:p>
       <w:pPr>
@@ -462,8 +2204,13 @@
       <w:pPr>
         <w:pStyle w:val="Ttulo3"/>
       </w:pPr>
-      <w:r>
-        <w:t xml:space="preserve">Equipos de demostración: </w:t>
+      <w:bookmarkStart w:id="13" w:name="_Toc163020981"/>
+      <w:r>
+        <w:t>Equipos de demostración:</w:t>
+      </w:r>
+      <w:bookmarkEnd w:id="13"/>
+      <w:r>
+        <w:t xml:space="preserve"> </w:t>
       </w:r>
     </w:p>
     <w:p>
@@ -507,9 +2254,11 @@
         </w:numPr>
         <w:ind w:left="284"/>
       </w:pPr>
+      <w:bookmarkStart w:id="14" w:name="_Toc163020982"/>
       <w:r>
         <w:t>Ejecución de la capacitación.</w:t>
       </w:r>
+      <w:bookmarkEnd w:id="14"/>
     </w:p>
     <w:p>
       <w:pPr>
@@ -519,8 +2268,13 @@
           <w:numId w:val="1"/>
         </w:numPr>
       </w:pPr>
-      <w:r>
-        <w:t xml:space="preserve">Realizar el alistamiento de la capacitación. </w:t>
+      <w:bookmarkStart w:id="15" w:name="_Toc163020983"/>
+      <w:r>
+        <w:t>Realizar el alistamiento de la capacitación.</w:t>
+      </w:r>
+      <w:bookmarkEnd w:id="15"/>
+      <w:r>
+        <w:t xml:space="preserve"> </w:t>
       </w:r>
     </w:p>
     <w:p>
@@ -687,6 +2441,7 @@
           <w:numId w:val="1"/>
         </w:numPr>
       </w:pPr>
+      <w:bookmarkStart w:id="16" w:name="_Toc163020984"/>
       <w:r>
         <w:lastRenderedPageBreak/>
         <w:t>Realizar los registros y llevar soporte del avance de la capacitación</w:t>
@@ -694,6 +2449,7 @@
       <w:r>
         <w:t>.</w:t>
       </w:r>
+      <w:bookmarkEnd w:id="16"/>
     </w:p>
     <w:p>
       <w:pPr>
@@ -940,12 +2696,14 @@
           <w:numId w:val="1"/>
         </w:numPr>
       </w:pPr>
+      <w:bookmarkStart w:id="17" w:name="_Toc163020985"/>
       <w:r>
         <w:t>Seguir el plan de capacitación</w:t>
       </w:r>
       <w:r>
         <w:t>.</w:t>
       </w:r>
+      <w:bookmarkEnd w:id="17"/>
     </w:p>
     <w:p>
       <w:r>
@@ -960,12 +2718,14 @@
           <w:numId w:val="1"/>
         </w:numPr>
       </w:pPr>
+      <w:bookmarkStart w:id="18" w:name="_Toc163020986"/>
       <w:r>
         <w:t>Evaluar la capacitación</w:t>
       </w:r>
       <w:r>
         <w:t>.</w:t>
       </w:r>
+      <w:bookmarkEnd w:id="18"/>
     </w:p>
     <w:p>
       <w:r>
@@ -4000,6 +5760,79 @@
       <w:spacing w:val="5"/>
     </w:rPr>
   </w:style>
+  <w:style w:type="character" w:styleId="Hipervnculo">
+    <w:name w:val="Hyperlink"/>
+    <w:basedOn w:val="Fuentedeprrafopredeter"/>
+    <w:uiPriority w:val="99"/>
+    <w:unhideWhenUsed/>
+    <w:rsid w:val="003C1D7D"/>
+    <w:rPr>
+      <w:color w:val="467886" w:themeColor="hyperlink"/>
+      <w:u w:val="single"/>
+    </w:rPr>
+  </w:style>
+  <w:style w:type="paragraph" w:styleId="TtuloTDC">
+    <w:name w:val="TOC Heading"/>
+    <w:basedOn w:val="Ttulo1"/>
+    <w:next w:val="Normal"/>
+    <w:uiPriority w:val="39"/>
+    <w:unhideWhenUsed/>
+    <w:qFormat/>
+    <w:rsid w:val="003C1D7D"/>
+    <w:pPr>
+      <w:spacing w:before="240" w:after="0" w:line="259" w:lineRule="auto"/>
+      <w:jc w:val="left"/>
+      <w:outlineLvl w:val="9"/>
+    </w:pPr>
+    <w:rPr>
+      <w:rFonts w:asciiTheme="majorHAnsi" w:hAnsiTheme="majorHAnsi"/>
+      <w:b w:val="0"/>
+      <w:color w:val="0F4761" w:themeColor="accent1" w:themeShade="BF"/>
+      <w:kern w:val="0"/>
+      <w:sz w:val="32"/>
+      <w:szCs w:val="32"/>
+      <w:lang w:eastAsia="es-CO"/>
+      <w14:ligatures w14:val="none"/>
+    </w:rPr>
+  </w:style>
+  <w:style w:type="paragraph" w:styleId="TDC1">
+    <w:name w:val="toc 1"/>
+    <w:basedOn w:val="Normal"/>
+    <w:next w:val="Normal"/>
+    <w:autoRedefine/>
+    <w:uiPriority w:val="39"/>
+    <w:unhideWhenUsed/>
+    <w:rsid w:val="003C1D7D"/>
+    <w:pPr>
+      <w:spacing w:after="100"/>
+    </w:pPr>
+  </w:style>
+  <w:style w:type="paragraph" w:styleId="TDC2">
+    <w:name w:val="toc 2"/>
+    <w:basedOn w:val="Normal"/>
+    <w:next w:val="Normal"/>
+    <w:autoRedefine/>
+    <w:uiPriority w:val="39"/>
+    <w:unhideWhenUsed/>
+    <w:rsid w:val="003C1D7D"/>
+    <w:pPr>
+      <w:spacing w:after="100"/>
+      <w:ind w:left="220"/>
+    </w:pPr>
+  </w:style>
+  <w:style w:type="paragraph" w:styleId="TDC3">
+    <w:name w:val="toc 3"/>
+    <w:basedOn w:val="Normal"/>
+    <w:next w:val="Normal"/>
+    <w:autoRedefine/>
+    <w:uiPriority w:val="39"/>
+    <w:unhideWhenUsed/>
+    <w:rsid w:val="003C1D7D"/>
+    <w:pPr>
+      <w:spacing w:after="100"/>
+      <w:ind w:left="440"/>
+    </w:pPr>
+  </w:style>
 </w:styles>
 </file>
 

</xml_diff>